<commit_message>
OS:Lab 7 linux second task added
</commit_message>
<xml_diff>
--- a/OS/Reports/Report_7.docx
+++ b/OS/Reports/Report_7.docx
@@ -2649,6 +2649,7 @@
     </w:p>
     <w:p>
       <w:pPr>
+        <w:spacing w:after="280"/>
         <w:ind w:firstLine="708"/>
         <w:jc w:val="both"/>
         <w:rPr>
@@ -2743,6 +2744,194 @@
     </w:p>
     <w:p>
       <w:pPr>
+        <w:spacing w:after="280"/>
+        <w:ind w:firstLine="708"/>
+        <w:jc w:val="center"/>
+        <w:rPr>
+          <w:sz w:val="28"/>
+          <w:szCs w:val="28"/>
+        </w:rPr>
+      </w:pPr>
+      <w:r>
+        <w:rPr>
+          <w:sz w:val="28"/>
+          <w:szCs w:val="28"/>
+        </w:rPr>
+        <w:drawing>
+          <wp:inline distT="0" distB="0" distL="0" distR="0" wp14:anchorId="320FA3DD" wp14:editId="1D0E1175">
+            <wp:extent cx="3924848" cy="638264"/>
+            <wp:effectExtent l="0" t="0" r="0" b="9525"/>
+            <wp:docPr id="6" name="Рисунок 6"/>
+            <wp:cNvGraphicFramePr>
+              <a:graphicFrameLocks xmlns:a="http://schemas.openxmlformats.org/drawingml/2006/main" noChangeAspect="1"/>
+            </wp:cNvGraphicFramePr>
+            <a:graphic xmlns:a="http://schemas.openxmlformats.org/drawingml/2006/main">
+              <a:graphicData uri="http://schemas.openxmlformats.org/drawingml/2006/picture">
+                <pic:pic xmlns:pic="http://schemas.openxmlformats.org/drawingml/2006/picture">
+                  <pic:nvPicPr>
+                    <pic:cNvPr id="1" name=""/>
+                    <pic:cNvPicPr/>
+                  </pic:nvPicPr>
+                  <pic:blipFill>
+                    <a:blip r:embed="rId11"/>
+                    <a:stretch>
+                      <a:fillRect/>
+                    </a:stretch>
+                  </pic:blipFill>
+                  <pic:spPr>
+                    <a:xfrm>
+                      <a:off x="0" y="0"/>
+                      <a:ext cx="3924848" cy="638264"/>
+                    </a:xfrm>
+                    <a:prstGeom prst="rect">
+                      <a:avLst/>
+                    </a:prstGeom>
+                  </pic:spPr>
+                </pic:pic>
+              </a:graphicData>
+            </a:graphic>
+          </wp:inline>
+        </w:drawing>
+      </w:r>
+    </w:p>
+    <w:p>
+      <w:pPr>
+        <w:spacing w:after="280"/>
+        <w:ind w:firstLine="708"/>
+        <w:jc w:val="center"/>
+        <w:rPr>
+          <w:sz w:val="28"/>
+          <w:szCs w:val="28"/>
+          <w:lang w:val="en-US"/>
+        </w:rPr>
+      </w:pPr>
+      <w:r>
+        <w:rPr>
+          <w:sz w:val="28"/>
+          <w:szCs w:val="28"/>
+        </w:rPr>
+        <w:t xml:space="preserve">Рисунок 2.1 – Результат выполнения приложения </w:t>
+      </w:r>
+      <w:r>
+        <w:rPr>
+          <w:sz w:val="28"/>
+          <w:szCs w:val="28"/>
+          <w:lang w:val="en-US"/>
+        </w:rPr>
+        <w:t>Lab</w:t>
+      </w:r>
+      <w:r>
+        <w:rPr>
+          <w:sz w:val="28"/>
+          <w:szCs w:val="28"/>
+        </w:rPr>
+        <w:t>-07</w:t>
+      </w:r>
+      <w:r>
+        <w:rPr>
+          <w:sz w:val="28"/>
+          <w:szCs w:val="28"/>
+          <w:lang w:val="en-US"/>
+        </w:rPr>
+        <w:t>a</w:t>
+      </w:r>
+      <w:r>
+        <w:rPr>
+          <w:sz w:val="28"/>
+          <w:szCs w:val="28"/>
+        </w:rPr>
+        <w:t xml:space="preserve"> </w:t>
+      </w:r>
+      <w:r>
+        <w:rPr>
+          <w:sz w:val="28"/>
+          <w:szCs w:val="28"/>
+        </w:rPr>
+        <w:t xml:space="preserve">для ОС </w:t>
+      </w:r>
+      <w:r>
+        <w:rPr>
+          <w:sz w:val="28"/>
+          <w:szCs w:val="28"/>
+          <w:lang w:val="en-US"/>
+        </w:rPr>
+        <w:t>Linux</w:t>
+      </w:r>
+    </w:p>
+    <w:p>
+      <w:pPr>
+        <w:pStyle w:val="3"/>
+        <w:spacing w:before="240" w:after="120"/>
+        <w:ind w:firstLine="709"/>
+        <w:rPr>
+          <w:rFonts w:ascii="Times New Roman" w:hAnsi="Times New Roman" w:cs="Times New Roman"/>
+          <w:b/>
+          <w:bCs/>
+          <w:color w:val="auto"/>
+          <w:sz w:val="28"/>
+          <w:szCs w:val="28"/>
+        </w:rPr>
+      </w:pPr>
+      <w:r>
+        <w:rPr>
+          <w:rFonts w:ascii="Times New Roman" w:hAnsi="Times New Roman" w:cs="Times New Roman"/>
+          <w:b/>
+          <w:bCs/>
+          <w:color w:val="auto"/>
+          <w:sz w:val="28"/>
+          <w:szCs w:val="28"/>
+        </w:rPr>
+        <w:t xml:space="preserve">Приложение </w:t>
+      </w:r>
+      <w:r>
+        <w:rPr>
+          <w:rFonts w:ascii="Times New Roman" w:hAnsi="Times New Roman" w:cs="Times New Roman"/>
+          <w:b/>
+          <w:bCs/>
+          <w:color w:val="auto"/>
+          <w:sz w:val="28"/>
+          <w:szCs w:val="28"/>
+          <w:lang w:val="en-US"/>
+        </w:rPr>
+        <w:t>Lab</w:t>
+      </w:r>
+      <w:r>
+        <w:rPr>
+          <w:rFonts w:ascii="Times New Roman" w:hAnsi="Times New Roman" w:cs="Times New Roman"/>
+          <w:b/>
+          <w:bCs/>
+          <w:color w:val="auto"/>
+          <w:sz w:val="28"/>
+          <w:szCs w:val="28"/>
+        </w:rPr>
+        <w:t>-</w:t>
+      </w:r>
+      <w:r>
+        <w:rPr>
+          <w:rFonts w:ascii="Times New Roman" w:hAnsi="Times New Roman" w:cs="Times New Roman"/>
+          <w:b/>
+          <w:bCs/>
+          <w:color w:val="auto"/>
+          <w:sz w:val="28"/>
+          <w:szCs w:val="28"/>
+        </w:rPr>
+        <w:t>07</w:t>
+      </w:r>
+      <w:r>
+        <w:rPr>
+          <w:rFonts w:ascii="Times New Roman" w:hAnsi="Times New Roman" w:cs="Times New Roman"/>
+          <w:b/>
+          <w:bCs/>
+          <w:color w:val="auto"/>
+          <w:sz w:val="28"/>
+          <w:szCs w:val="28"/>
+          <w:lang w:val="en-US"/>
+        </w:rPr>
+        <w:t>b</w:t>
+      </w:r>
+    </w:p>
+    <w:p>
+      <w:pPr>
         <w:ind w:firstLine="708"/>
         <w:jc w:val="both"/>
         <w:rPr>
@@ -2750,6 +2939,205 @@
           <w:szCs w:val="28"/>
         </w:rPr>
       </w:pPr>
+      <w:r>
+        <w:rPr>
+          <w:sz w:val="28"/>
+          <w:szCs w:val="28"/>
+        </w:rPr>
+        <w:t xml:space="preserve">Данное приложение является аналогом соответствующего приложения на ОС </w:t>
+      </w:r>
+      <w:r>
+        <w:rPr>
+          <w:sz w:val="28"/>
+          <w:szCs w:val="28"/>
+          <w:lang w:val="en-US"/>
+        </w:rPr>
+        <w:t>Windows</w:t>
+      </w:r>
+      <w:r>
+        <w:rPr>
+          <w:sz w:val="28"/>
+          <w:szCs w:val="28"/>
+        </w:rPr>
+        <w:t xml:space="preserve"> с заме</w:t>
+      </w:r>
+      <w:r>
+        <w:rPr>
+          <w:sz w:val="28"/>
+          <w:szCs w:val="28"/>
+        </w:rPr>
+        <w:t>ром</w:t>
+      </w:r>
+      <w:r>
+        <w:rPr>
+          <w:sz w:val="28"/>
+          <w:szCs w:val="28"/>
+        </w:rPr>
+        <w:t xml:space="preserve"> времени по реальному времени работы процессора</w:t>
+      </w:r>
+      <w:r>
+        <w:rPr>
+          <w:sz w:val="28"/>
+          <w:szCs w:val="28"/>
+        </w:rPr>
+        <w:t>.</w:t>
+      </w:r>
+      <w:r>
+        <w:rPr>
+          <w:sz w:val="28"/>
+          <w:szCs w:val="28"/>
+        </w:rPr>
+        <w:t xml:space="preserve"> </w:t>
+      </w:r>
+    </w:p>
+    <w:p>
+      <w:pPr>
+        <w:ind w:firstLine="708"/>
+        <w:jc w:val="both"/>
+        <w:rPr>
+          <w:sz w:val="28"/>
+          <w:szCs w:val="28"/>
+        </w:rPr>
+      </w:pPr>
+      <w:r>
+        <w:rPr>
+          <w:sz w:val="28"/>
+          <w:szCs w:val="28"/>
+        </w:rPr>
+        <w:t>Исходный к</w:t>
+      </w:r>
+      <w:r>
+        <w:rPr>
+          <w:sz w:val="28"/>
+          <w:szCs w:val="28"/>
+        </w:rPr>
+        <w:t>од приложения представлен в приложении Ж. Н</w:t>
+      </w:r>
+      <w:r>
+        <w:rPr>
+          <w:sz w:val="28"/>
+          <w:szCs w:val="28"/>
+        </w:rPr>
+        <w:t xml:space="preserve">а рисунке </w:t>
+      </w:r>
+      <w:r>
+        <w:rPr>
+          <w:sz w:val="28"/>
+          <w:szCs w:val="28"/>
+        </w:rPr>
+        <w:t>2</w:t>
+      </w:r>
+      <w:r>
+        <w:rPr>
+          <w:sz w:val="28"/>
+          <w:szCs w:val="28"/>
+        </w:rPr>
+        <w:t>.</w:t>
+      </w:r>
+      <w:r>
+        <w:rPr>
+          <w:sz w:val="28"/>
+          <w:szCs w:val="28"/>
+        </w:rPr>
+        <w:t>2</w:t>
+      </w:r>
+      <w:r>
+        <w:rPr>
+          <w:sz w:val="28"/>
+          <w:szCs w:val="28"/>
+        </w:rPr>
+        <w:t xml:space="preserve"> представлен </w:t>
+      </w:r>
+      <w:r>
+        <w:rPr>
+          <w:sz w:val="28"/>
+          <w:szCs w:val="28"/>
+        </w:rPr>
+        <w:t>результат работы приложения Lab</w:t>
+      </w:r>
+      <w:r>
+        <w:rPr>
+          <w:sz w:val="28"/>
+          <w:szCs w:val="28"/>
+        </w:rPr>
+        <w:t>-</w:t>
+      </w:r>
+      <w:r>
+        <w:rPr>
+          <w:sz w:val="28"/>
+          <w:szCs w:val="28"/>
+        </w:rPr>
+        <w:t>0</w:t>
+      </w:r>
+      <w:r>
+        <w:rPr>
+          <w:sz w:val="28"/>
+          <w:szCs w:val="28"/>
+        </w:rPr>
+        <w:t>7</w:t>
+      </w:r>
+      <w:r>
+        <w:rPr>
+          <w:sz w:val="28"/>
+          <w:szCs w:val="28"/>
+          <w:lang w:val="en-US"/>
+        </w:rPr>
+        <w:t>b</w:t>
+      </w:r>
+      <w:r>
+        <w:rPr>
+          <w:sz w:val="28"/>
+          <w:szCs w:val="28"/>
+        </w:rPr>
+        <w:t>.</w:t>
+      </w:r>
+    </w:p>
+    <w:p>
+      <w:pPr>
+        <w:ind w:firstLine="708"/>
+        <w:jc w:val="both"/>
+        <w:rPr>
+          <w:sz w:val="28"/>
+          <w:szCs w:val="28"/>
+        </w:rPr>
+      </w:pPr>
+    </w:p>
+    <w:p>
+      <w:pPr>
+        <w:jc w:val="both"/>
+        <w:rPr>
+          <w:sz w:val="28"/>
+          <w:szCs w:val="28"/>
+        </w:rPr>
+      </w:pPr>
+    </w:p>
+    <w:p>
+      <w:pPr>
+        <w:spacing w:after="280"/>
+        <w:ind w:firstLine="708"/>
+        <w:jc w:val="both"/>
+        <w:rPr>
+          <w:sz w:val="28"/>
+          <w:szCs w:val="28"/>
+        </w:rPr>
+      </w:pPr>
+    </w:p>
+    <w:p>
+      <w:pPr>
+        <w:ind w:firstLine="708"/>
+        <w:jc w:val="both"/>
+        <w:rPr>
+          <w:sz w:val="28"/>
+          <w:szCs w:val="28"/>
+        </w:rPr>
+      </w:pPr>
+      <w:r>
+        <w:rPr>
+          <w:sz w:val="28"/>
+          <w:szCs w:val="28"/>
+        </w:rPr>
+        <w:tab/>
+      </w:r>
     </w:p>
     <w:p>
       <w:pPr>

</xml_diff>

<commit_message>
OS:lab7 linux third task added
</commit_message>
<xml_diff>
--- a/OS/Reports/Report_7.docx
+++ b/OS/Reports/Report_7.docx
@@ -539,23 +539,13 @@
         </w:rPr>
         <w:t xml:space="preserve">Преподаватель: асс. </w:t>
       </w:r>
-      <w:proofErr w:type="spellStart"/>
       <w:r>
         <w:rPr>
           <w:color w:val="000000"/>
           <w:sz w:val="28"/>
           <w:szCs w:val="28"/>
         </w:rPr>
-        <w:t>Уласевич</w:t>
-      </w:r>
-      <w:proofErr w:type="spellEnd"/>
-      <w:r>
-        <w:rPr>
-          <w:color w:val="000000"/>
-          <w:sz w:val="28"/>
-          <w:szCs w:val="28"/>
-        </w:rPr>
-        <w:t xml:space="preserve"> Н.И.</w:t>
+        <w:t>Уласевич Н.И.</w:t>
       </w:r>
     </w:p>
     <w:p>
@@ -944,7 +934,6 @@
         </w:rPr>
         <w:t xml:space="preserve">в формате </w:t>
       </w:r>
-      <w:proofErr w:type="spellStart"/>
       <w:r>
         <w:rPr>
           <w:rStyle w:val="HTML"/>
@@ -952,9 +941,15 @@
           <w:sz w:val="28"/>
           <w:szCs w:val="28"/>
         </w:rPr>
-        <w:t>YYYY-MM-DDThh:</w:t>
-      </w:r>
-      <w:proofErr w:type="gramStart"/>
+        <w:t>YYYY-MM-DDThh:mm:ss±hh</w:t>
+      </w:r>
+      <w:r>
+        <w:rPr>
+          <w:sz w:val="28"/>
+          <w:szCs w:val="28"/>
+        </w:rPr>
+        <w:t xml:space="preserve">. При этом величина смещения относительно часового пояса определяется внутри приложения с помощью вызовов Windows API функций </w:t>
+      </w:r>
       <w:r>
         <w:rPr>
           <w:rStyle w:val="HTML"/>
@@ -962,9 +957,15 @@
           <w:sz w:val="28"/>
           <w:szCs w:val="28"/>
         </w:rPr>
-        <w:t>mm:ss</w:t>
-      </w:r>
-      <w:proofErr w:type="gramEnd"/>
+        <w:t>GetSystemTime</w:t>
+      </w:r>
+      <w:r>
+        <w:rPr>
+          <w:sz w:val="28"/>
+          <w:szCs w:val="28"/>
+        </w:rPr>
+        <w:t xml:space="preserve"> и </w:t>
+      </w:r>
       <w:r>
         <w:rPr>
           <w:rStyle w:val="HTML"/>
@@ -972,45 +973,8 @@
           <w:sz w:val="28"/>
           <w:szCs w:val="28"/>
         </w:rPr>
-        <w:t>±hh</w:t>
-      </w:r>
-      <w:proofErr w:type="spellEnd"/>
-      <w:r>
-        <w:rPr>
-          <w:sz w:val="28"/>
-          <w:szCs w:val="28"/>
-        </w:rPr>
-        <w:t xml:space="preserve">. При этом величина смещения относительно часового пояса определяется внутри приложения с помощью вызовов Windows API функций </w:t>
-      </w:r>
-      <w:proofErr w:type="spellStart"/>
-      <w:r>
-        <w:rPr>
-          <w:rStyle w:val="HTML"/>
-          <w:rFonts w:eastAsiaTheme="majorEastAsia"/>
-          <w:sz w:val="28"/>
-          <w:szCs w:val="28"/>
-        </w:rPr>
-        <w:t>GetSystemTime</w:t>
-      </w:r>
-      <w:proofErr w:type="spellEnd"/>
-      <w:r>
-        <w:rPr>
-          <w:sz w:val="28"/>
-          <w:szCs w:val="28"/>
-        </w:rPr>
-        <w:t xml:space="preserve"> и </w:t>
-      </w:r>
-      <w:proofErr w:type="spellStart"/>
-      <w:r>
-        <w:rPr>
-          <w:rStyle w:val="HTML"/>
-          <w:rFonts w:eastAsiaTheme="majorEastAsia"/>
-          <w:sz w:val="28"/>
-          <w:szCs w:val="28"/>
-        </w:rPr>
         <w:t>GetLocalTime.</w:t>
       </w:r>
-      <w:proofErr w:type="spellEnd"/>
     </w:p>
     <w:p>
       <w:pPr>
@@ -2992,6 +2956,7 @@
     </w:p>
     <w:p>
       <w:pPr>
+        <w:spacing w:after="280"/>
         <w:ind w:firstLine="708"/>
         <w:jc w:val="both"/>
         <w:rPr>
@@ -3091,6 +3056,356 @@
         </w:rPr>
         <w:t>.</w:t>
       </w:r>
+    </w:p>
+    <w:p>
+      <w:pPr>
+        <w:spacing w:after="280"/>
+        <w:ind w:firstLine="708"/>
+        <w:jc w:val="center"/>
+        <w:rPr>
+          <w:sz w:val="28"/>
+          <w:szCs w:val="28"/>
+        </w:rPr>
+      </w:pPr>
+      <w:r>
+        <w:rPr>
+          <w:sz w:val="28"/>
+          <w:szCs w:val="28"/>
+        </w:rPr>
+        <w:drawing>
+          <wp:inline distT="0" distB="0" distL="0" distR="0" wp14:anchorId="4DF036D7" wp14:editId="1374BD36">
+            <wp:extent cx="4210638" cy="1124107"/>
+            <wp:effectExtent l="0" t="0" r="0" b="0"/>
+            <wp:docPr id="7" name="Рисунок 7"/>
+            <wp:cNvGraphicFramePr>
+              <a:graphicFrameLocks xmlns:a="http://schemas.openxmlformats.org/drawingml/2006/main" noChangeAspect="1"/>
+            </wp:cNvGraphicFramePr>
+            <a:graphic xmlns:a="http://schemas.openxmlformats.org/drawingml/2006/main">
+              <a:graphicData uri="http://schemas.openxmlformats.org/drawingml/2006/picture">
+                <pic:pic xmlns:pic="http://schemas.openxmlformats.org/drawingml/2006/picture">
+                  <pic:nvPicPr>
+                    <pic:cNvPr id="1" name=""/>
+                    <pic:cNvPicPr/>
+                  </pic:nvPicPr>
+                  <pic:blipFill>
+                    <a:blip r:embed="rId12"/>
+                    <a:stretch>
+                      <a:fillRect/>
+                    </a:stretch>
+                  </pic:blipFill>
+                  <pic:spPr>
+                    <a:xfrm>
+                      <a:off x="0" y="0"/>
+                      <a:ext cx="4210638" cy="1124107"/>
+                    </a:xfrm>
+                    <a:prstGeom prst="rect">
+                      <a:avLst/>
+                    </a:prstGeom>
+                  </pic:spPr>
+                </pic:pic>
+              </a:graphicData>
+            </a:graphic>
+          </wp:inline>
+        </w:drawing>
+      </w:r>
+    </w:p>
+    <w:p>
+      <w:pPr>
+        <w:spacing w:after="280"/>
+        <w:ind w:firstLine="708"/>
+        <w:jc w:val="center"/>
+        <w:rPr>
+          <w:sz w:val="28"/>
+          <w:szCs w:val="28"/>
+          <w:lang w:val="en-US"/>
+        </w:rPr>
+      </w:pPr>
+      <w:r>
+        <w:rPr>
+          <w:sz w:val="28"/>
+          <w:szCs w:val="28"/>
+        </w:rPr>
+        <w:t xml:space="preserve">Рисунок 2.2 – Результат выполнения приложения </w:t>
+      </w:r>
+      <w:r>
+        <w:rPr>
+          <w:sz w:val="28"/>
+          <w:szCs w:val="28"/>
+          <w:lang w:val="en-US"/>
+        </w:rPr>
+        <w:t>Lab</w:t>
+      </w:r>
+      <w:r>
+        <w:rPr>
+          <w:sz w:val="28"/>
+          <w:szCs w:val="28"/>
+        </w:rPr>
+        <w:t>-07</w:t>
+      </w:r>
+      <w:r>
+        <w:rPr>
+          <w:sz w:val="28"/>
+          <w:szCs w:val="28"/>
+          <w:lang w:val="en-US"/>
+        </w:rPr>
+        <w:t>b</w:t>
+      </w:r>
+      <w:r>
+        <w:rPr>
+          <w:sz w:val="28"/>
+          <w:szCs w:val="28"/>
+        </w:rPr>
+        <w:t xml:space="preserve"> </w:t>
+      </w:r>
+      <w:r>
+        <w:rPr>
+          <w:sz w:val="28"/>
+          <w:szCs w:val="28"/>
+        </w:rPr>
+        <w:t xml:space="preserve">для ОС </w:t>
+      </w:r>
+      <w:r>
+        <w:rPr>
+          <w:sz w:val="28"/>
+          <w:szCs w:val="28"/>
+          <w:lang w:val="en-US"/>
+        </w:rPr>
+        <w:t>Linux</w:t>
+      </w:r>
+    </w:p>
+    <w:p>
+      <w:pPr>
+        <w:pStyle w:val="3"/>
+        <w:spacing w:before="240" w:after="120"/>
+        <w:ind w:firstLine="709"/>
+        <w:rPr>
+          <w:rFonts w:ascii="Times New Roman" w:hAnsi="Times New Roman" w:cs="Times New Roman"/>
+          <w:b/>
+          <w:bCs/>
+          <w:color w:val="auto"/>
+          <w:sz w:val="28"/>
+          <w:szCs w:val="28"/>
+          <w:lang w:val="en-US"/>
+        </w:rPr>
+      </w:pPr>
+      <w:r>
+        <w:rPr>
+          <w:rFonts w:ascii="Times New Roman" w:hAnsi="Times New Roman" w:cs="Times New Roman"/>
+          <w:b/>
+          <w:bCs/>
+          <w:color w:val="auto"/>
+          <w:sz w:val="28"/>
+          <w:szCs w:val="28"/>
+        </w:rPr>
+        <w:t xml:space="preserve">Приложение </w:t>
+      </w:r>
+      <w:r>
+        <w:rPr>
+          <w:rFonts w:ascii="Times New Roman" w:hAnsi="Times New Roman" w:cs="Times New Roman"/>
+          <w:b/>
+          <w:bCs/>
+          <w:color w:val="auto"/>
+          <w:sz w:val="28"/>
+          <w:szCs w:val="28"/>
+          <w:lang w:val="en-US"/>
+        </w:rPr>
+        <w:t>Lab</w:t>
+      </w:r>
+      <w:r>
+        <w:rPr>
+          <w:rFonts w:ascii="Times New Roman" w:hAnsi="Times New Roman" w:cs="Times New Roman"/>
+          <w:b/>
+          <w:bCs/>
+          <w:color w:val="auto"/>
+          <w:sz w:val="28"/>
+          <w:szCs w:val="28"/>
+        </w:rPr>
+        <w:t>-</w:t>
+      </w:r>
+      <w:r>
+        <w:rPr>
+          <w:rFonts w:ascii="Times New Roman" w:hAnsi="Times New Roman" w:cs="Times New Roman"/>
+          <w:b/>
+          <w:bCs/>
+          <w:color w:val="auto"/>
+          <w:sz w:val="28"/>
+          <w:szCs w:val="28"/>
+        </w:rPr>
+        <w:t>07</w:t>
+      </w:r>
+      <w:r>
+        <w:rPr>
+          <w:rFonts w:ascii="Times New Roman" w:hAnsi="Times New Roman" w:cs="Times New Roman"/>
+          <w:b/>
+          <w:bCs/>
+          <w:color w:val="auto"/>
+          <w:sz w:val="28"/>
+          <w:szCs w:val="28"/>
+          <w:lang w:val="en-US"/>
+        </w:rPr>
+        <w:t>c</w:t>
+      </w:r>
+    </w:p>
+    <w:p>
+      <w:pPr>
+        <w:ind w:firstLine="708"/>
+        <w:jc w:val="both"/>
+        <w:rPr>
+          <w:sz w:val="28"/>
+          <w:szCs w:val="28"/>
+        </w:rPr>
+      </w:pPr>
+      <w:r>
+        <w:rPr>
+          <w:sz w:val="28"/>
+          <w:szCs w:val="28"/>
+        </w:rPr>
+        <w:t xml:space="preserve">Данное приложение является аналогом соответствующего приложения на ОС </w:t>
+      </w:r>
+      <w:r>
+        <w:rPr>
+          <w:sz w:val="28"/>
+          <w:szCs w:val="28"/>
+          <w:lang w:val="en-US"/>
+        </w:rPr>
+        <w:t>Windows</w:t>
+      </w:r>
+      <w:r>
+        <w:rPr>
+          <w:sz w:val="28"/>
+          <w:szCs w:val="28"/>
+        </w:rPr>
+        <w:t>.</w:t>
+      </w:r>
+      <w:r>
+        <w:rPr>
+          <w:sz w:val="28"/>
+          <w:szCs w:val="28"/>
+        </w:rPr>
+        <w:t xml:space="preserve"> </w:t>
+      </w:r>
+    </w:p>
+    <w:p>
+      <w:pPr>
+        <w:ind w:firstLine="708"/>
+        <w:jc w:val="both"/>
+        <w:rPr>
+          <w:sz w:val="28"/>
+          <w:szCs w:val="28"/>
+        </w:rPr>
+      </w:pPr>
+      <w:r>
+        <w:rPr>
+          <w:sz w:val="28"/>
+          <w:szCs w:val="28"/>
+        </w:rPr>
+        <w:t>Исходный к</w:t>
+      </w:r>
+      <w:r>
+        <w:rPr>
+          <w:sz w:val="28"/>
+          <w:szCs w:val="28"/>
+        </w:rPr>
+        <w:t>од приложения представлен в приложении З. Н</w:t>
+      </w:r>
+      <w:r>
+        <w:rPr>
+          <w:sz w:val="28"/>
+          <w:szCs w:val="28"/>
+        </w:rPr>
+        <w:t xml:space="preserve">а рисунке </w:t>
+      </w:r>
+      <w:r>
+        <w:rPr>
+          <w:sz w:val="28"/>
+          <w:szCs w:val="28"/>
+        </w:rPr>
+        <w:t>2</w:t>
+      </w:r>
+      <w:r>
+        <w:rPr>
+          <w:sz w:val="28"/>
+          <w:szCs w:val="28"/>
+        </w:rPr>
+        <w:t>.</w:t>
+      </w:r>
+      <w:r>
+        <w:rPr>
+          <w:sz w:val="28"/>
+          <w:szCs w:val="28"/>
+        </w:rPr>
+        <w:t>3</w:t>
+      </w:r>
+      <w:r>
+        <w:rPr>
+          <w:sz w:val="28"/>
+          <w:szCs w:val="28"/>
+        </w:rPr>
+        <w:t xml:space="preserve"> представлен </w:t>
+      </w:r>
+      <w:r>
+        <w:rPr>
+          <w:sz w:val="28"/>
+          <w:szCs w:val="28"/>
+        </w:rPr>
+        <w:t>результат работы приложения Lab</w:t>
+      </w:r>
+      <w:r>
+        <w:rPr>
+          <w:sz w:val="28"/>
+          <w:szCs w:val="28"/>
+        </w:rPr>
+        <w:t>-</w:t>
+      </w:r>
+      <w:r>
+        <w:rPr>
+          <w:sz w:val="28"/>
+          <w:szCs w:val="28"/>
+        </w:rPr>
+        <w:t>0</w:t>
+      </w:r>
+      <w:r>
+        <w:rPr>
+          <w:sz w:val="28"/>
+          <w:szCs w:val="28"/>
+        </w:rPr>
+        <w:t>7</w:t>
+      </w:r>
+      <w:r>
+        <w:rPr>
+          <w:sz w:val="28"/>
+          <w:szCs w:val="28"/>
+          <w:lang w:val="en-US"/>
+        </w:rPr>
+        <w:t>c</w:t>
+      </w:r>
+      <w:r>
+        <w:rPr>
+          <w:sz w:val="28"/>
+          <w:szCs w:val="28"/>
+        </w:rPr>
+        <w:t>.</w:t>
+      </w:r>
+    </w:p>
+    <w:p>
+      <w:pPr>
+        <w:jc w:val="both"/>
+        <w:rPr>
+          <w:sz w:val="28"/>
+          <w:szCs w:val="28"/>
+        </w:rPr>
+      </w:pPr>
+    </w:p>
+    <w:p>
+      <w:pPr>
+        <w:spacing w:after="280"/>
+        <w:ind w:firstLine="708"/>
+        <w:jc w:val="both"/>
+        <w:rPr>
+          <w:sz w:val="28"/>
+          <w:szCs w:val="28"/>
+        </w:rPr>
+      </w:pPr>
     </w:p>
     <w:p>
       <w:pPr>

</xml_diff>

<commit_message>
OS:lab7 fourth linux task added
</commit_message>
<xml_diff>
--- a/OS/Reports/Report_7.docx
+++ b/OS/Reports/Report_7.docx
@@ -3287,6 +3287,7 @@
     </w:p>
     <w:p>
       <w:pPr>
+        <w:spacing w:after="280"/>
         <w:ind w:firstLine="708"/>
         <w:jc w:val="both"/>
         <w:rPr>
@@ -3386,6 +3387,369 @@
         </w:rPr>
         <w:t>.</w:t>
       </w:r>
+    </w:p>
+    <w:p>
+      <w:pPr>
+        <w:spacing w:after="280"/>
+        <w:ind w:firstLine="708"/>
+        <w:jc w:val="center"/>
+        <w:rPr>
+          <w:sz w:val="28"/>
+          <w:szCs w:val="28"/>
+        </w:rPr>
+      </w:pPr>
+      <w:r>
+        <w:rPr>
+          <w:sz w:val="28"/>
+          <w:szCs w:val="28"/>
+        </w:rPr>
+        <w:drawing>
+          <wp:inline distT="0" distB="0" distL="0" distR="0" wp14:anchorId="3E5E34D5" wp14:editId="4F41DBD3">
+            <wp:extent cx="3895725" cy="1323975"/>
+            <wp:effectExtent l="0" t="0" r="9525" b="9525"/>
+            <wp:docPr id="8" name="Рисунок 8"/>
+            <wp:cNvGraphicFramePr>
+              <a:graphicFrameLocks xmlns:a="http://schemas.openxmlformats.org/drawingml/2006/main" noChangeAspect="1"/>
+            </wp:cNvGraphicFramePr>
+            <a:graphic xmlns:a="http://schemas.openxmlformats.org/drawingml/2006/main">
+              <a:graphicData uri="http://schemas.openxmlformats.org/drawingml/2006/picture">
+                <pic:pic xmlns:pic="http://schemas.openxmlformats.org/drawingml/2006/picture">
+                  <pic:nvPicPr>
+                    <pic:cNvPr id="1" name=""/>
+                    <pic:cNvPicPr/>
+                  </pic:nvPicPr>
+                  <pic:blipFill>
+                    <a:blip r:embed="rId13">
+                      <a:extLst>
+                        <a:ext uri="{28A0092B-C50C-407E-A947-70E740481C1C}">
+                          <a14:useLocalDpi xmlns:a14="http://schemas.microsoft.com/office/drawing/2010/main" val="0"/>
+                        </a:ext>
+                      </a:extLst>
+                    </a:blip>
+                    <a:stretch>
+                      <a:fillRect/>
+                    </a:stretch>
+                  </pic:blipFill>
+                  <pic:spPr>
+                    <a:xfrm>
+                      <a:off x="0" y="0"/>
+                      <a:ext cx="3895725" cy="1323975"/>
+                    </a:xfrm>
+                    <a:prstGeom prst="rect">
+                      <a:avLst/>
+                    </a:prstGeom>
+                  </pic:spPr>
+                </pic:pic>
+              </a:graphicData>
+            </a:graphic>
+          </wp:inline>
+        </w:drawing>
+      </w:r>
+    </w:p>
+    <w:p>
+      <w:pPr>
+        <w:spacing w:after="280"/>
+        <w:ind w:firstLine="708"/>
+        <w:jc w:val="center"/>
+        <w:rPr>
+          <w:sz w:val="28"/>
+          <w:szCs w:val="28"/>
+          <w:lang w:val="en-US"/>
+        </w:rPr>
+      </w:pPr>
+      <w:r>
+        <w:rPr>
+          <w:sz w:val="28"/>
+          <w:szCs w:val="28"/>
+        </w:rPr>
+        <w:t xml:space="preserve">Рисунок 2.3 – Результат выполнения приложения </w:t>
+      </w:r>
+      <w:r>
+        <w:rPr>
+          <w:sz w:val="28"/>
+          <w:szCs w:val="28"/>
+          <w:lang w:val="en-US"/>
+        </w:rPr>
+        <w:t>Lab</w:t>
+      </w:r>
+      <w:r>
+        <w:rPr>
+          <w:sz w:val="28"/>
+          <w:szCs w:val="28"/>
+        </w:rPr>
+        <w:t>-07</w:t>
+      </w:r>
+      <w:r>
+        <w:rPr>
+          <w:sz w:val="28"/>
+          <w:szCs w:val="28"/>
+          <w:lang w:val="en-US"/>
+        </w:rPr>
+        <w:t>c</w:t>
+      </w:r>
+      <w:r>
+        <w:rPr>
+          <w:sz w:val="28"/>
+          <w:szCs w:val="28"/>
+        </w:rPr>
+        <w:t xml:space="preserve"> </w:t>
+      </w:r>
+      <w:r>
+        <w:rPr>
+          <w:sz w:val="28"/>
+          <w:szCs w:val="28"/>
+        </w:rPr>
+        <w:t xml:space="preserve">для ОС </w:t>
+      </w:r>
+      <w:r>
+        <w:rPr>
+          <w:sz w:val="28"/>
+          <w:szCs w:val="28"/>
+          <w:lang w:val="en-US"/>
+        </w:rPr>
+        <w:t>Linu</w:t>
+      </w:r>
+      <w:r>
+        <w:rPr>
+          <w:sz w:val="28"/>
+          <w:szCs w:val="28"/>
+          <w:lang w:val="en-US"/>
+        </w:rPr>
+        <w:t>x</w:t>
+      </w:r>
+    </w:p>
+    <w:p>
+      <w:pPr>
+        <w:pStyle w:val="3"/>
+        <w:spacing w:before="240" w:after="120"/>
+        <w:ind w:firstLine="709"/>
+        <w:rPr>
+          <w:rFonts w:ascii="Times New Roman" w:hAnsi="Times New Roman" w:cs="Times New Roman"/>
+          <w:b/>
+          <w:bCs/>
+          <w:color w:val="auto"/>
+          <w:sz w:val="28"/>
+          <w:szCs w:val="28"/>
+        </w:rPr>
+      </w:pPr>
+      <w:r>
+        <w:rPr>
+          <w:rFonts w:ascii="Times New Roman" w:hAnsi="Times New Roman" w:cs="Times New Roman"/>
+          <w:b/>
+          <w:bCs/>
+          <w:color w:val="auto"/>
+          <w:sz w:val="28"/>
+          <w:szCs w:val="28"/>
+        </w:rPr>
+        <w:lastRenderedPageBreak/>
+        <w:t xml:space="preserve">Приложение </w:t>
+      </w:r>
+      <w:r>
+        <w:rPr>
+          <w:rFonts w:ascii="Times New Roman" w:hAnsi="Times New Roman" w:cs="Times New Roman"/>
+          <w:b/>
+          <w:bCs/>
+          <w:color w:val="auto"/>
+          <w:sz w:val="28"/>
+          <w:szCs w:val="28"/>
+          <w:lang w:val="en-US"/>
+        </w:rPr>
+        <w:t>Lab</w:t>
+      </w:r>
+      <w:r>
+        <w:rPr>
+          <w:rFonts w:ascii="Times New Roman" w:hAnsi="Times New Roman" w:cs="Times New Roman"/>
+          <w:b/>
+          <w:bCs/>
+          <w:color w:val="auto"/>
+          <w:sz w:val="28"/>
+          <w:szCs w:val="28"/>
+        </w:rPr>
+        <w:t>-</w:t>
+      </w:r>
+      <w:r>
+        <w:rPr>
+          <w:rFonts w:ascii="Times New Roman" w:hAnsi="Times New Roman" w:cs="Times New Roman"/>
+          <w:b/>
+          <w:bCs/>
+          <w:color w:val="auto"/>
+          <w:sz w:val="28"/>
+          <w:szCs w:val="28"/>
+        </w:rPr>
+        <w:t>07</w:t>
+      </w:r>
+      <w:r>
+        <w:rPr>
+          <w:rFonts w:ascii="Times New Roman" w:hAnsi="Times New Roman" w:cs="Times New Roman"/>
+          <w:b/>
+          <w:bCs/>
+          <w:color w:val="auto"/>
+          <w:sz w:val="28"/>
+          <w:szCs w:val="28"/>
+          <w:lang w:val="en-US"/>
+        </w:rPr>
+        <w:t>d</w:t>
+      </w:r>
+    </w:p>
+    <w:p>
+      <w:pPr>
+        <w:ind w:firstLine="708"/>
+        <w:jc w:val="both"/>
+        <w:rPr>
+          <w:sz w:val="28"/>
+          <w:szCs w:val="28"/>
+        </w:rPr>
+      </w:pPr>
+      <w:r>
+        <w:rPr>
+          <w:sz w:val="28"/>
+          <w:szCs w:val="28"/>
+        </w:rPr>
+        <w:t xml:space="preserve">Данное приложение является аналогом соответствующего приложения на ОС </w:t>
+      </w:r>
+      <w:r>
+        <w:rPr>
+          <w:sz w:val="28"/>
+          <w:szCs w:val="28"/>
+          <w:lang w:val="en-US"/>
+        </w:rPr>
+        <w:t>Windows</w:t>
+      </w:r>
+      <w:r>
+        <w:rPr>
+          <w:sz w:val="28"/>
+          <w:szCs w:val="28"/>
+        </w:rPr>
+        <w:t>.</w:t>
+      </w:r>
+      <w:r>
+        <w:rPr>
+          <w:sz w:val="28"/>
+          <w:szCs w:val="28"/>
+        </w:rPr>
+        <w:t xml:space="preserve"> </w:t>
+      </w:r>
+    </w:p>
+    <w:p>
+      <w:pPr>
+        <w:ind w:firstLine="708"/>
+        <w:jc w:val="both"/>
+        <w:rPr>
+          <w:sz w:val="28"/>
+          <w:szCs w:val="28"/>
+        </w:rPr>
+      </w:pPr>
+      <w:r>
+        <w:rPr>
+          <w:sz w:val="28"/>
+          <w:szCs w:val="28"/>
+        </w:rPr>
+        <w:t>Исходный к</w:t>
+      </w:r>
+      <w:r>
+        <w:rPr>
+          <w:sz w:val="28"/>
+          <w:szCs w:val="28"/>
+        </w:rPr>
+        <w:t>од приложения представлен в приложении И. Н</w:t>
+      </w:r>
+      <w:r>
+        <w:rPr>
+          <w:sz w:val="28"/>
+          <w:szCs w:val="28"/>
+        </w:rPr>
+        <w:t xml:space="preserve">а рисунке </w:t>
+      </w:r>
+      <w:r>
+        <w:rPr>
+          <w:sz w:val="28"/>
+          <w:szCs w:val="28"/>
+        </w:rPr>
+        <w:t>2</w:t>
+      </w:r>
+      <w:r>
+        <w:rPr>
+          <w:sz w:val="28"/>
+          <w:szCs w:val="28"/>
+        </w:rPr>
+        <w:t>.</w:t>
+      </w:r>
+      <w:r>
+        <w:rPr>
+          <w:sz w:val="28"/>
+          <w:szCs w:val="28"/>
+        </w:rPr>
+        <w:t>4</w:t>
+      </w:r>
+      <w:r>
+        <w:rPr>
+          <w:sz w:val="28"/>
+          <w:szCs w:val="28"/>
+        </w:rPr>
+        <w:t xml:space="preserve"> представлен </w:t>
+      </w:r>
+      <w:r>
+        <w:rPr>
+          <w:sz w:val="28"/>
+          <w:szCs w:val="28"/>
+        </w:rPr>
+        <w:t>результат работы приложения Lab</w:t>
+      </w:r>
+      <w:r>
+        <w:rPr>
+          <w:sz w:val="28"/>
+          <w:szCs w:val="28"/>
+        </w:rPr>
+        <w:t>-</w:t>
+      </w:r>
+      <w:r>
+        <w:rPr>
+          <w:sz w:val="28"/>
+          <w:szCs w:val="28"/>
+        </w:rPr>
+        <w:t>0</w:t>
+      </w:r>
+      <w:r>
+        <w:rPr>
+          <w:sz w:val="28"/>
+          <w:szCs w:val="28"/>
+        </w:rPr>
+        <w:t>7</w:t>
+      </w:r>
+      <w:r>
+        <w:rPr>
+          <w:sz w:val="28"/>
+          <w:szCs w:val="28"/>
+          <w:lang w:val="en-US"/>
+        </w:rPr>
+        <w:t>d</w:t>
+      </w:r>
+      <w:r>
+        <w:rPr>
+          <w:sz w:val="28"/>
+          <w:szCs w:val="28"/>
+        </w:rPr>
+        <w:t>.</w:t>
+      </w:r>
+    </w:p>
+    <w:p>
+      <w:pPr>
+        <w:rPr>
+          <w:sz w:val="28"/>
+          <w:szCs w:val="28"/>
+        </w:rPr>
+      </w:pPr>
+    </w:p>
+    <w:p>
+      <w:pPr>
+        <w:spacing w:after="280"/>
+        <w:ind w:firstLine="708"/>
+        <w:jc w:val="both"/>
+        <w:rPr>
+          <w:sz w:val="28"/>
+          <w:szCs w:val="28"/>
+        </w:rPr>
+      </w:pPr>
     </w:p>
     <w:p>
       <w:pPr>

</xml_diff>